<commit_message>
adding reference to the page
</commit_message>
<xml_diff>
--- a/Meal Card Managment system Requirment Document.docx
+++ b/Meal Card Managment system Requirment Document.docx
@@ -5,13 +5,17 @@
     <w:p>
       <w:pPr>
         <w:jc w:val="center"/>
-      </w:pPr>
-      <w:r>
-        <w:rPr>
+        <w:rPr>
+          <w:rFonts w:ascii="Times New Roman" w:hAnsi="Times New Roman" w:cs="Times New Roman"/>
+        </w:rPr>
+      </w:pPr>
+      <w:r>
+        <w:rPr>
+          <w:rFonts w:ascii="Times New Roman" w:hAnsi="Times New Roman" w:cs="Times New Roman"/>
           <w:noProof/>
         </w:rPr>
         <w:drawing>
-          <wp:inline distT="0" distB="0" distL="0" distR="0" wp14:anchorId="3401653B" wp14:editId="5F38E802">
+          <wp:inline distT="0" distB="0" distL="0" distR="0" wp14:anchorId="00DD6EAC" wp14:editId="49EB5ECD">
             <wp:extent cx="3956685" cy="1623695"/>
             <wp:effectExtent l="0" t="0" r="5715" b="0"/>
             <wp:docPr id="5" name="Picture 5" descr="IMG_20240304_074550_939"/>
@@ -148,6 +152,9 @@
     <w:p>
       <w:pPr>
         <w:jc w:val="center"/>
+        <w:rPr>
+          <w:rFonts w:ascii="Times New Roman" w:hAnsi="Times New Roman" w:cs="Times New Roman"/>
+        </w:rPr>
       </w:pPr>
     </w:p>
     <w:tbl>
@@ -755,8 +762,20 @@
         </w:tc>
       </w:tr>
     </w:tbl>
-    <w:p/>
-    <w:p/>
+    <w:p>
+      <w:pPr>
+        <w:rPr>
+          <w:rFonts w:ascii="Times New Roman" w:hAnsi="Times New Roman" w:cs="Times New Roman"/>
+        </w:rPr>
+      </w:pPr>
+    </w:p>
+    <w:p>
+      <w:pPr>
+        <w:rPr>
+          <w:rFonts w:ascii="Times New Roman" w:hAnsi="Times New Roman" w:cs="Times New Roman"/>
+        </w:rPr>
+      </w:pPr>
+    </w:p>
     <w:p>
       <w:pPr>
         <w:rPr>
@@ -792,9 +811,27 @@
         <w:t xml:space="preserve">                                                       signature</w:t>
       </w:r>
     </w:p>
-    <w:p/>
-    <w:p/>
-    <w:p/>
+    <w:p>
+      <w:pPr>
+        <w:rPr>
+          <w:rFonts w:ascii="Times New Roman" w:hAnsi="Times New Roman" w:cs="Times New Roman"/>
+        </w:rPr>
+      </w:pPr>
+    </w:p>
+    <w:p>
+      <w:pPr>
+        <w:rPr>
+          <w:rFonts w:ascii="Times New Roman" w:hAnsi="Times New Roman" w:cs="Times New Roman"/>
+        </w:rPr>
+      </w:pPr>
+    </w:p>
+    <w:p>
+      <w:pPr>
+        <w:rPr>
+          <w:rFonts w:ascii="Times New Roman" w:hAnsi="Times New Roman" w:cs="Times New Roman"/>
+        </w:rPr>
+      </w:pPr>
+    </w:p>
     <w:p>
       <w:pPr>
         <w:jc w:val="right"/>
@@ -2408,6 +2445,149 @@
     </w:p>
     <w:p>
       <w:pPr>
+        <w:spacing w:after="120" w:line="360" w:lineRule="auto"/>
+        <w:jc w:val="both"/>
+        <w:rPr>
+          <w:rFonts w:ascii="Times New Roman" w:hAnsi="Times New Roman" w:cs="Times New Roman"/>
+          <w:sz w:val="24"/>
+          <w:szCs w:val="24"/>
+        </w:rPr>
+      </w:pPr>
+    </w:p>
+    <w:p>
+      <w:pPr>
+        <w:spacing w:after="120" w:line="360" w:lineRule="auto"/>
+        <w:jc w:val="both"/>
+        <w:rPr>
+          <w:rFonts w:ascii="Times New Roman" w:hAnsi="Times New Roman" w:cs="Times New Roman"/>
+          <w:sz w:val="24"/>
+          <w:szCs w:val="24"/>
+        </w:rPr>
+      </w:pPr>
+    </w:p>
+    <w:p>
+      <w:pPr>
+        <w:spacing w:after="120" w:line="360" w:lineRule="auto"/>
+        <w:jc w:val="both"/>
+        <w:rPr>
+          <w:rFonts w:ascii="Times New Roman" w:hAnsi="Times New Roman" w:cs="Times New Roman"/>
+          <w:sz w:val="24"/>
+          <w:szCs w:val="24"/>
+        </w:rPr>
+      </w:pPr>
+    </w:p>
+    <w:p>
+      <w:pPr>
+        <w:spacing w:after="120" w:line="360" w:lineRule="auto"/>
+        <w:jc w:val="both"/>
+        <w:rPr>
+          <w:rFonts w:ascii="Times New Roman" w:hAnsi="Times New Roman" w:cs="Times New Roman"/>
+          <w:sz w:val="24"/>
+          <w:szCs w:val="24"/>
+        </w:rPr>
+      </w:pPr>
+    </w:p>
+    <w:p>
+      <w:pPr>
+        <w:spacing w:after="120" w:line="360" w:lineRule="auto"/>
+        <w:jc w:val="both"/>
+        <w:rPr>
+          <w:rFonts w:ascii="Times New Roman" w:hAnsi="Times New Roman" w:cs="Times New Roman"/>
+          <w:sz w:val="24"/>
+          <w:szCs w:val="24"/>
+        </w:rPr>
+      </w:pPr>
+    </w:p>
+    <w:p>
+      <w:pPr>
+        <w:spacing w:after="120" w:line="360" w:lineRule="auto"/>
+        <w:jc w:val="both"/>
+        <w:rPr>
+          <w:rFonts w:ascii="Times New Roman" w:hAnsi="Times New Roman" w:cs="Times New Roman"/>
+          <w:sz w:val="24"/>
+          <w:szCs w:val="24"/>
+        </w:rPr>
+      </w:pPr>
+    </w:p>
+    <w:p>
+      <w:pPr>
+        <w:spacing w:after="120" w:line="360" w:lineRule="auto"/>
+        <w:jc w:val="both"/>
+        <w:rPr>
+          <w:rFonts w:ascii="Times New Roman" w:hAnsi="Times New Roman" w:cs="Times New Roman"/>
+          <w:sz w:val="24"/>
+          <w:szCs w:val="24"/>
+        </w:rPr>
+      </w:pPr>
+    </w:p>
+    <w:p>
+      <w:pPr>
+        <w:spacing w:after="120" w:line="360" w:lineRule="auto"/>
+        <w:jc w:val="both"/>
+        <w:rPr>
+          <w:rFonts w:ascii="Times New Roman" w:hAnsi="Times New Roman" w:cs="Times New Roman"/>
+          <w:sz w:val="24"/>
+          <w:szCs w:val="24"/>
+        </w:rPr>
+      </w:pPr>
+    </w:p>
+    <w:p>
+      <w:pPr>
+        <w:spacing w:after="120" w:line="360" w:lineRule="auto"/>
+        <w:jc w:val="both"/>
+        <w:rPr>
+          <w:rFonts w:ascii="Times New Roman" w:hAnsi="Times New Roman" w:cs="Times New Roman"/>
+          <w:sz w:val="24"/>
+          <w:szCs w:val="24"/>
+        </w:rPr>
+      </w:pPr>
+    </w:p>
+    <w:p>
+      <w:pPr>
+        <w:spacing w:after="120" w:line="360" w:lineRule="auto"/>
+        <w:jc w:val="both"/>
+        <w:rPr>
+          <w:rFonts w:ascii="Times New Roman" w:hAnsi="Times New Roman" w:cs="Times New Roman"/>
+          <w:sz w:val="24"/>
+          <w:szCs w:val="24"/>
+        </w:rPr>
+      </w:pPr>
+    </w:p>
+    <w:p>
+      <w:pPr>
+        <w:spacing w:after="120" w:line="360" w:lineRule="auto"/>
+        <w:jc w:val="both"/>
+        <w:rPr>
+          <w:rFonts w:ascii="Times New Roman" w:hAnsi="Times New Roman" w:cs="Times New Roman"/>
+          <w:sz w:val="24"/>
+          <w:szCs w:val="24"/>
+        </w:rPr>
+      </w:pPr>
+    </w:p>
+    <w:p>
+      <w:pPr>
+        <w:spacing w:after="120" w:line="360" w:lineRule="auto"/>
+        <w:jc w:val="both"/>
+        <w:rPr>
+          <w:rFonts w:ascii="Times New Roman" w:hAnsi="Times New Roman" w:cs="Times New Roman"/>
+          <w:sz w:val="24"/>
+          <w:szCs w:val="24"/>
+        </w:rPr>
+      </w:pPr>
+    </w:p>
+    <w:p>
+      <w:pPr>
+        <w:spacing w:after="120" w:line="360" w:lineRule="auto"/>
+        <w:jc w:val="both"/>
+        <w:rPr>
+          <w:rFonts w:ascii="Times New Roman" w:hAnsi="Times New Roman" w:cs="Times New Roman"/>
+          <w:sz w:val="24"/>
+          <w:szCs w:val="24"/>
+        </w:rPr>
+      </w:pPr>
+    </w:p>
+    <w:p>
+      <w:pPr>
         <w:pStyle w:val="Heading2"/>
         <w:numPr>
           <w:ilvl w:val="2"/>
@@ -2427,6 +2607,7 @@
           <w:sz w:val="28"/>
           <w:szCs w:val="28"/>
         </w:rPr>
+        <w:lastRenderedPageBreak/>
         <w:t xml:space="preserve">Specific objective </w:t>
       </w:r>
     </w:p>
@@ -2494,7 +2675,6 @@
           <w:sz w:val="24"/>
           <w:szCs w:val="24"/>
         </w:rPr>
-        <w:lastRenderedPageBreak/>
         <w:t>To identify and document both functional and non-functional requirements to ensure a clear understanding of the system.</w:t>
       </w:r>
     </w:p>
@@ -2918,6 +3098,7 @@
         <w:t>To enhance customer satisfaction and experience through improved service delivery.</w:t>
       </w:r>
     </w:p>
+    <w:p/>
     <w:p>
       <w:pPr>
         <w:pStyle w:val="Heading2"/>
@@ -2939,6 +3120,7 @@
           <w:sz w:val="28"/>
           <w:szCs w:val="28"/>
         </w:rPr>
+        <w:lastRenderedPageBreak/>
         <w:t xml:space="preserve">Methodology </w:t>
       </w:r>
     </w:p>
@@ -3063,7 +3245,6 @@
           <w:sz w:val="24"/>
           <w:szCs w:val="24"/>
         </w:rPr>
-        <w:lastRenderedPageBreak/>
         <w:t>Record</w:t>
       </w:r>
       <w:r>
@@ -3346,6 +3527,7 @@
           <w:sz w:val="28"/>
           <w:szCs w:val="28"/>
         </w:rPr>
+        <w:lastRenderedPageBreak/>
         <w:t>System development tools</w:t>
       </w:r>
     </w:p>
@@ -3437,7 +3619,6 @@
           <w:sz w:val="24"/>
           <w:szCs w:val="24"/>
         </w:rPr>
-        <w:lastRenderedPageBreak/>
         <w:t>jQuery:</w:t>
       </w:r>
       <w:r>
@@ -3701,6 +3882,28 @@
     </w:p>
     <w:p>
       <w:pPr>
+        <w:spacing w:after="120" w:line="360" w:lineRule="auto"/>
+        <w:jc w:val="both"/>
+        <w:rPr>
+          <w:rFonts w:ascii="Times New Roman" w:hAnsi="Times New Roman" w:cs="Times New Roman"/>
+          <w:sz w:val="24"/>
+          <w:szCs w:val="24"/>
+        </w:rPr>
+      </w:pPr>
+    </w:p>
+    <w:p>
+      <w:pPr>
+        <w:spacing w:after="120" w:line="360" w:lineRule="auto"/>
+        <w:jc w:val="both"/>
+        <w:rPr>
+          <w:rFonts w:ascii="Times New Roman" w:hAnsi="Times New Roman" w:cs="Times New Roman"/>
+          <w:sz w:val="24"/>
+          <w:szCs w:val="24"/>
+        </w:rPr>
+      </w:pPr>
+    </w:p>
+    <w:p>
+      <w:pPr>
         <w:pStyle w:val="Heading1"/>
         <w:spacing w:after="120" w:line="360" w:lineRule="auto"/>
         <w:jc w:val="center"/>
@@ -3716,6 +3919,7 @@
           <w:sz w:val="32"/>
           <w:szCs w:val="32"/>
         </w:rPr>
+        <w:lastRenderedPageBreak/>
         <w:t xml:space="preserve">Chapter two </w:t>
       </w:r>
     </w:p>
@@ -3807,7 +4011,6 @@
           <w:sz w:val="28"/>
           <w:szCs w:val="28"/>
         </w:rPr>
-        <w:lastRenderedPageBreak/>
         <w:t>Functional requirement</w:t>
       </w:r>
     </w:p>
@@ -3951,6 +4154,7 @@
           <w:sz w:val="24"/>
           <w:szCs w:val="24"/>
         </w:rPr>
+        <w:lastRenderedPageBreak/>
         <w:t>Food Program Registration:</w:t>
       </w:r>
       <w:r>
@@ -4134,7 +4338,6 @@
           <w:sz w:val="24"/>
           <w:szCs w:val="24"/>
         </w:rPr>
-        <w:lastRenderedPageBreak/>
         <w:t>View Daily Menus:</w:t>
       </w:r>
       <w:r>
@@ -4259,6 +4462,7 @@
           <w:sz w:val="28"/>
           <w:szCs w:val="28"/>
         </w:rPr>
+        <w:lastRenderedPageBreak/>
         <w:t>Performance requirement</w:t>
       </w:r>
     </w:p>
@@ -4486,7 +4690,6 @@
           <w:sz w:val="24"/>
           <w:szCs w:val="24"/>
         </w:rPr>
-        <w:lastRenderedPageBreak/>
         <w:t>Access Control:</w:t>
       </w:r>
       <w:r>
@@ -4590,6 +4793,24 @@
     </w:p>
     <w:p>
       <w:pPr>
+        <w:spacing w:after="120" w:line="360" w:lineRule="auto"/>
+        <w:jc w:val="both"/>
+        <w:rPr>
+          <w:rFonts w:ascii="Times New Roman" w:hAnsi="Times New Roman" w:cs="Times New Roman"/>
+        </w:rPr>
+      </w:pPr>
+    </w:p>
+    <w:p>
+      <w:pPr>
+        <w:spacing w:after="120" w:line="360" w:lineRule="auto"/>
+        <w:jc w:val="both"/>
+        <w:rPr>
+          <w:rFonts w:ascii="Times New Roman" w:hAnsi="Times New Roman" w:cs="Times New Roman"/>
+        </w:rPr>
+      </w:pPr>
+    </w:p>
+    <w:p>
+      <w:pPr>
         <w:pStyle w:val="Heading2"/>
         <w:spacing w:after="120" w:line="360" w:lineRule="auto"/>
         <w:jc w:val="both"/>
@@ -4605,6 +4826,7 @@
           <w:sz w:val="28"/>
           <w:szCs w:val="28"/>
         </w:rPr>
+        <w:lastRenderedPageBreak/>
         <w:t xml:space="preserve">2.3.4. </w:t>
       </w:r>
       <w:r>
@@ -4658,26 +4880,26 @@
           <w:sz w:val="24"/>
           <w:szCs w:val="24"/>
         </w:rPr>
-        <w:t>- The system should be reliable, with minimal downtime and high availability, to ensure continuous service during operating hours.</w:t>
-      </w:r>
-    </w:p>
-    <w:p>
-      <w:pPr>
-        <w:spacing w:after="120" w:line="360" w:lineRule="auto"/>
-        <w:jc w:val="both"/>
-        <w:rPr>
-          <w:rFonts w:ascii="Times New Roman" w:hAnsi="Times New Roman" w:cs="Times New Roman"/>
-          <w:sz w:val="24"/>
-          <w:szCs w:val="24"/>
-        </w:rPr>
-      </w:pPr>
-      <w:r>
-        <w:rPr>
-          <w:rFonts w:ascii="Times New Roman" w:hAnsi="Times New Roman" w:cs="Times New Roman"/>
-          <w:sz w:val="24"/>
-          <w:szCs w:val="24"/>
-        </w:rPr>
-        <w:t xml:space="preserve"> - It should be capable of handling unexpected errors gracefully and recovering from failures quickly to minimize disruptions to cafeteria operations.</w:t>
+        <w:t>The system should be reliable, with minimal downtime and high availability, to ensure continuous service during operating hours.</w:t>
+      </w:r>
+    </w:p>
+    <w:p>
+      <w:pPr>
+        <w:spacing w:after="120" w:line="360" w:lineRule="auto"/>
+        <w:jc w:val="both"/>
+        <w:rPr>
+          <w:rFonts w:ascii="Times New Roman" w:hAnsi="Times New Roman" w:cs="Times New Roman"/>
+          <w:sz w:val="24"/>
+          <w:szCs w:val="24"/>
+        </w:rPr>
+      </w:pPr>
+      <w:r>
+        <w:rPr>
+          <w:rFonts w:ascii="Times New Roman" w:hAnsi="Times New Roman" w:cs="Times New Roman"/>
+          <w:sz w:val="24"/>
+          <w:szCs w:val="24"/>
+        </w:rPr>
+        <w:t>It should be capable of handling unexpected errors gracefully and recovering from failures quickly to minimize disruptions to cafeteria operations.</w:t>
       </w:r>
     </w:p>
     <w:p>
@@ -4722,7 +4944,7 @@
           <w:sz w:val="24"/>
           <w:szCs w:val="24"/>
         </w:rPr>
-        <w:t>- The system should be designed to optimize resource utilization, including server resources and network bandwidth, to ensure efficient operation and scalability as the number of users and transactions grows over time.</w:t>
+        <w:t>The system should be designed to optimize resource utilization, including server resources and network bandwidth, to ensure efficient operation and scalability as the number of users and transactions grows over time.</w:t>
       </w:r>
     </w:p>
     <w:p>
@@ -4767,7 +4989,7 @@
           <w:sz w:val="24"/>
           <w:szCs w:val="24"/>
         </w:rPr>
-        <w:t>- The system should provide fast response times for user interactions, such as placing orders, updating menus, and processing payments, to enhance the user experience and streamline cafeteria operations.</w:t>
+        <w:t>The system should provide fast response times for user interactions, such as placing orders, updating menus, and processing payments, to enhance the user experience and streamline cafeteria operations.</w:t>
       </w:r>
     </w:p>
     <w:p>
@@ -4812,27 +5034,26 @@
           <w:sz w:val="24"/>
           <w:szCs w:val="24"/>
         </w:rPr>
-        <w:t>- The system should be designed with modular and well-documented code to facilitate ease of maintenance and future enhancements by cafeteria staff or IT personnel.</w:t>
-      </w:r>
-    </w:p>
-    <w:p>
-      <w:pPr>
-        <w:spacing w:after="120" w:line="360" w:lineRule="auto"/>
-        <w:jc w:val="both"/>
-        <w:rPr>
-          <w:rFonts w:ascii="Times New Roman" w:hAnsi="Times New Roman" w:cs="Times New Roman"/>
-          <w:sz w:val="24"/>
-          <w:szCs w:val="24"/>
-        </w:rPr>
-      </w:pPr>
-      <w:r>
-        <w:rPr>
-          <w:rFonts w:ascii="Times New Roman" w:hAnsi="Times New Roman" w:cs="Times New Roman"/>
-          <w:sz w:val="24"/>
-          <w:szCs w:val="24"/>
-        </w:rPr>
-        <w:lastRenderedPageBreak/>
-        <w:t>- Regular updates and patches should be applied to address security vulnerabilities and improve system performance and reliability.</w:t>
+        <w:t>The system should be designed with modular and well-documented code to facilitate ease of maintenance and future enhancements by cafeteria staff or IT personnel.</w:t>
+      </w:r>
+    </w:p>
+    <w:p>
+      <w:pPr>
+        <w:spacing w:after="120" w:line="360" w:lineRule="auto"/>
+        <w:jc w:val="both"/>
+        <w:rPr>
+          <w:rFonts w:ascii="Times New Roman" w:hAnsi="Times New Roman" w:cs="Times New Roman"/>
+          <w:sz w:val="24"/>
+          <w:szCs w:val="24"/>
+        </w:rPr>
+      </w:pPr>
+      <w:r>
+        <w:rPr>
+          <w:rFonts w:ascii="Times New Roman" w:hAnsi="Times New Roman" w:cs="Times New Roman"/>
+          <w:sz w:val="24"/>
+          <w:szCs w:val="24"/>
+        </w:rPr>
+        <w:t>Regular updates and patches should be applied to address security vulnerabilities and improve system performance and reliability.</w:t>
       </w:r>
     </w:p>
     <w:p>
@@ -4877,7 +5098,7 @@
           <w:sz w:val="24"/>
           <w:szCs w:val="24"/>
         </w:rPr>
-        <w:t>- The system should be highly available, with redundant components and failover mechanisms in place to minimize downtime and ensure continuous service availability, even in the event of hardware or software failures.</w:t>
+        <w:t>The system should be highly available, with redundant components and failover mechanisms in place to minimize downtime and ensure continuous service availability, even in the event of hardware or software failures.</w:t>
       </w:r>
     </w:p>
     <w:p>
@@ -4901,6 +5122,7 @@
           <w:sz w:val="28"/>
           <w:szCs w:val="28"/>
         </w:rPr>
+        <w:lastRenderedPageBreak/>
         <w:t xml:space="preserve"> Feasibility study</w:t>
       </w:r>
     </w:p>
@@ -5048,6 +5270,50 @@
     </w:p>
     <w:p>
       <w:pPr>
+        <w:spacing w:before="100" w:beforeAutospacing="1" w:after="120" w:line="360" w:lineRule="auto"/>
+        <w:jc w:val="both"/>
+        <w:rPr>
+          <w:rFonts w:ascii="Times New Roman" w:eastAsia="Times New Roman" w:hAnsi="Times New Roman" w:cs="Times New Roman"/>
+          <w:sz w:val="24"/>
+          <w:szCs w:val="24"/>
+        </w:rPr>
+      </w:pPr>
+    </w:p>
+    <w:p>
+      <w:pPr>
+        <w:spacing w:before="100" w:beforeAutospacing="1" w:after="120" w:line="360" w:lineRule="auto"/>
+        <w:jc w:val="both"/>
+        <w:rPr>
+          <w:rFonts w:ascii="Times New Roman" w:eastAsia="Times New Roman" w:hAnsi="Times New Roman" w:cs="Times New Roman"/>
+          <w:sz w:val="24"/>
+          <w:szCs w:val="24"/>
+        </w:rPr>
+      </w:pPr>
+    </w:p>
+    <w:p>
+      <w:pPr>
+        <w:spacing w:before="100" w:beforeAutospacing="1" w:after="120" w:line="360" w:lineRule="auto"/>
+        <w:jc w:val="both"/>
+        <w:rPr>
+          <w:rFonts w:ascii="Times New Roman" w:eastAsia="Times New Roman" w:hAnsi="Times New Roman" w:cs="Times New Roman"/>
+          <w:sz w:val="24"/>
+          <w:szCs w:val="24"/>
+        </w:rPr>
+      </w:pPr>
+    </w:p>
+    <w:p>
+      <w:pPr>
+        <w:spacing w:before="100" w:beforeAutospacing="1" w:after="120" w:line="360" w:lineRule="auto"/>
+        <w:jc w:val="both"/>
+        <w:rPr>
+          <w:rFonts w:ascii="Times New Roman" w:eastAsia="Times New Roman" w:hAnsi="Times New Roman" w:cs="Times New Roman"/>
+          <w:sz w:val="24"/>
+          <w:szCs w:val="24"/>
+        </w:rPr>
+      </w:pPr>
+    </w:p>
+    <w:p>
+      <w:pPr>
         <w:pStyle w:val="Heading2"/>
         <w:numPr>
           <w:ilvl w:val="2"/>
@@ -5502,6 +5768,28 @@
     </w:p>
     <w:p>
       <w:pPr>
+        <w:spacing w:before="100" w:beforeAutospacing="1" w:after="120" w:line="360" w:lineRule="auto"/>
+        <w:jc w:val="both"/>
+        <w:rPr>
+          <w:rFonts w:ascii="Times New Roman" w:eastAsia="Times New Roman" w:hAnsi="Times New Roman" w:cs="Times New Roman"/>
+          <w:sz w:val="24"/>
+          <w:szCs w:val="24"/>
+        </w:rPr>
+      </w:pPr>
+    </w:p>
+    <w:p>
+      <w:pPr>
+        <w:spacing w:before="100" w:beforeAutospacing="1" w:after="120" w:line="360" w:lineRule="auto"/>
+        <w:jc w:val="both"/>
+        <w:rPr>
+          <w:rFonts w:ascii="Times New Roman" w:eastAsia="Times New Roman" w:hAnsi="Times New Roman" w:cs="Times New Roman"/>
+          <w:sz w:val="24"/>
+          <w:szCs w:val="24"/>
+        </w:rPr>
+      </w:pPr>
+    </w:p>
+    <w:p>
+      <w:pPr>
         <w:pStyle w:val="Heading2"/>
         <w:numPr>
           <w:ilvl w:val="3"/>
@@ -5521,6 +5809,7 @@
           <w:sz w:val="28"/>
           <w:szCs w:val="28"/>
         </w:rPr>
+        <w:lastRenderedPageBreak/>
         <w:t>Tangible cost-benefits associated with the project:</w:t>
       </w:r>
     </w:p>
@@ -5534,123 +5823,396 @@
         <w:spacing w:after="120" w:afterAutospacing="0" w:line="360" w:lineRule="auto"/>
         <w:jc w:val="both"/>
       </w:pPr>
+      <w:r>
+        <w:rPr>
+          <w:rStyle w:val="Strong"/>
+        </w:rPr>
+        <w:t>Labor Cost Savings:</w:t>
+      </w:r>
+      <w:r>
+        <w:t xml:space="preserve"> One tangible benefit of the proposed system is the reduction of labor costs associated with manual meal card ticking, data entry, and report generation. By automating these tasks, the system frees up staff time for more value-added activities, ultimately reducing labor expenses for the university.</w:t>
+      </w:r>
+    </w:p>
+    <w:p>
+      <w:pPr>
+        <w:pStyle w:val="NormalWeb"/>
+        <w:numPr>
+          <w:ilvl w:val="0"/>
+          <w:numId w:val="16"/>
+        </w:numPr>
+        <w:spacing w:after="120" w:afterAutospacing="0" w:line="360" w:lineRule="auto"/>
+        <w:jc w:val="both"/>
+      </w:pPr>
+      <w:r>
+        <w:rPr>
+          <w:rStyle w:val="Strong"/>
+        </w:rPr>
+        <w:t>Paper and Printing Cost Reduction:</w:t>
+      </w:r>
+      <w:r>
+        <w:t xml:space="preserve"> With the transition from manual, paper-based processes to digital record-keeping and </w:t>
+      </w:r>
+      <w:proofErr w:type="gramStart"/>
+      <w:r>
+        <w:t>reporting,</w:t>
+      </w:r>
+      <w:proofErr w:type="gramEnd"/>
+      <w:r>
+        <w:t xml:space="preserve"> the system can significantly reduce costs related to paper usage, printing, and document storage. This tangible benefit contributes to overall cost savings and promotes environmental sustainability.</w:t>
+      </w:r>
+    </w:p>
+    <w:p>
+      <w:pPr>
+        <w:pStyle w:val="NormalWeb"/>
+        <w:numPr>
+          <w:ilvl w:val="0"/>
+          <w:numId w:val="16"/>
+        </w:numPr>
+        <w:spacing w:after="120" w:afterAutospacing="0" w:line="360" w:lineRule="auto"/>
+        <w:jc w:val="both"/>
+      </w:pPr>
+      <w:r>
+        <w:rPr>
+          <w:rStyle w:val="Strong"/>
+        </w:rPr>
+        <w:t>Efficiency Gains and Productivity Improvement:</w:t>
+      </w:r>
+      <w:r>
+        <w:t xml:space="preserve"> By streamlining processes, minimizing errors, and enhancing operational efficiency, the system can improve productivity among cafeteria staff. This leads to tangible benefits in terms of faster service, shorter wait times for students, and increased throughput in the cafeteria, ultimately maximizing revenue potential.</w:t>
+      </w:r>
+    </w:p>
+    <w:p>
+      <w:pPr>
+        <w:pStyle w:val="NormalWeb"/>
+        <w:numPr>
+          <w:ilvl w:val="0"/>
+          <w:numId w:val="16"/>
+        </w:numPr>
+        <w:spacing w:after="120" w:afterAutospacing="0" w:line="360" w:lineRule="auto"/>
+        <w:jc w:val="both"/>
+      </w:pPr>
+      <w:r>
+        <w:rPr>
+          <w:rStyle w:val="Strong"/>
+        </w:rPr>
+        <w:t>Optimized Inventory Management:</w:t>
+      </w:r>
+      <w:r>
+        <w:t xml:space="preserve"> Through better tracking of inventory levels, consumption patterns, and food wastage, the system enables more efficient inventory management practices. This tangible benefit helps reduce food waste, minimize overstocking, and optimize procurement, resulting in cost savings for the university.</w:t>
+      </w:r>
+    </w:p>
+    <w:p>
+      <w:pPr>
+        <w:pStyle w:val="Heading2"/>
+        <w:spacing w:after="120" w:line="360" w:lineRule="auto"/>
+        <w:jc w:val="both"/>
+        <w:rPr>
+          <w:rFonts w:ascii="Times New Roman" w:hAnsi="Times New Roman" w:cs="Times New Roman"/>
+          <w:sz w:val="28"/>
+          <w:szCs w:val="28"/>
+        </w:rPr>
+      </w:pPr>
+    </w:p>
+    <w:p>
+      <w:pPr>
+        <w:spacing w:after="120" w:line="360" w:lineRule="auto"/>
+        <w:jc w:val="both"/>
+        <w:rPr>
+          <w:rFonts w:ascii="Times New Roman" w:hAnsi="Times New Roman" w:cs="Times New Roman"/>
+          <w:sz w:val="24"/>
+          <w:szCs w:val="24"/>
+        </w:rPr>
+      </w:pPr>
+    </w:p>
+    <w:p>
+      <w:pPr>
+        <w:spacing w:after="120" w:line="360" w:lineRule="auto"/>
+        <w:jc w:val="both"/>
+        <w:rPr>
+          <w:rFonts w:ascii="Times New Roman" w:hAnsi="Times New Roman" w:cs="Times New Roman"/>
+          <w:sz w:val="24"/>
+          <w:szCs w:val="24"/>
+        </w:rPr>
+      </w:pPr>
+    </w:p>
+    <w:p>
+      <w:pPr>
+        <w:spacing w:after="120" w:line="360" w:lineRule="auto"/>
+        <w:jc w:val="both"/>
+        <w:rPr>
+          <w:rFonts w:ascii="Times New Roman" w:hAnsi="Times New Roman" w:cs="Times New Roman"/>
+          <w:sz w:val="24"/>
+          <w:szCs w:val="24"/>
+        </w:rPr>
+      </w:pPr>
+    </w:p>
+    <w:p>
+      <w:pPr>
+        <w:spacing w:after="120" w:line="360" w:lineRule="auto"/>
+        <w:jc w:val="both"/>
+        <w:rPr>
+          <w:rFonts w:ascii="Times New Roman" w:hAnsi="Times New Roman" w:cs="Times New Roman"/>
+          <w:sz w:val="24"/>
+          <w:szCs w:val="24"/>
+        </w:rPr>
+      </w:pPr>
+    </w:p>
+    <w:p>
+      <w:pPr>
+        <w:spacing w:after="120" w:line="360" w:lineRule="auto"/>
+        <w:jc w:val="both"/>
+        <w:rPr>
+          <w:rFonts w:ascii="Times New Roman" w:hAnsi="Times New Roman" w:cs="Times New Roman"/>
+          <w:sz w:val="24"/>
+          <w:szCs w:val="24"/>
+        </w:rPr>
+      </w:pPr>
+    </w:p>
+    <w:p>
+      <w:pPr>
+        <w:spacing w:after="120" w:line="360" w:lineRule="auto"/>
+        <w:jc w:val="both"/>
+        <w:rPr>
+          <w:rFonts w:ascii="Times New Roman" w:hAnsi="Times New Roman" w:cs="Times New Roman"/>
+          <w:sz w:val="24"/>
+          <w:szCs w:val="24"/>
+        </w:rPr>
+      </w:pPr>
+    </w:p>
+    <w:p>
+      <w:pPr>
+        <w:spacing w:after="120" w:line="360" w:lineRule="auto"/>
+        <w:jc w:val="both"/>
+        <w:rPr>
+          <w:rFonts w:ascii="Times New Roman" w:hAnsi="Times New Roman" w:cs="Times New Roman"/>
+          <w:sz w:val="24"/>
+          <w:szCs w:val="24"/>
+        </w:rPr>
+      </w:pPr>
+    </w:p>
+    <w:p>
+      <w:pPr>
+        <w:pStyle w:val="Heading1"/>
+        <w:rPr>
+          <w:rFonts w:ascii="Times New Roman" w:hAnsi="Times New Roman" w:cs="Times New Roman"/>
+        </w:rPr>
+      </w:pPr>
+      <w:r>
+        <w:rPr>
+          <w:rFonts w:ascii="Times New Roman" w:hAnsi="Times New Roman" w:cs="Times New Roman"/>
+        </w:rPr>
+        <w:lastRenderedPageBreak/>
+        <w:t>Reference</w:t>
+      </w:r>
+    </w:p>
+    <w:p>
+      <w:pPr>
+        <w:rPr>
+          <w:rFonts w:ascii="Times New Roman" w:hAnsi="Times New Roman" w:cs="Times New Roman"/>
+          <w:sz w:val="24"/>
+        </w:rPr>
+      </w:pPr>
+    </w:p>
+    <w:p>
+      <w:pPr>
+        <w:rPr>
+          <w:rFonts w:ascii="Times New Roman" w:hAnsi="Times New Roman" w:cs="Times New Roman"/>
+          <w:sz w:val="24"/>
+        </w:rPr>
+      </w:pPr>
+      <w:r>
+        <w:rPr>
+          <w:rFonts w:ascii="Times New Roman" w:hAnsi="Times New Roman" w:cs="Times New Roman"/>
+          <w:sz w:val="24"/>
+        </w:rPr>
+        <w:t xml:space="preserve">Newman, J. M. (2006). Resources for technical and business writing: Glossary. Retrieved August 3, 2006 from </w:t>
+      </w:r>
+      <w:hyperlink r:id="rId10" w:history="1">
+        <w:r>
+          <w:rPr>
+            <w:rStyle w:val="Hyperlink"/>
+            <w:rFonts w:ascii="Times New Roman" w:hAnsi="Times New Roman" w:cs="Times New Roman"/>
+            <w:sz w:val="24"/>
+          </w:rPr>
+          <w:t>http://www.lupinworks.com/roche/pages/glossary.php</w:t>
+        </w:r>
+      </w:hyperlink>
+      <w:r>
+        <w:rPr>
+          <w:rFonts w:ascii="Times New Roman" w:hAnsi="Times New Roman" w:cs="Times New Roman"/>
+          <w:sz w:val="24"/>
+        </w:rPr>
+        <w:t xml:space="preserve"> </w:t>
+      </w:r>
+    </w:p>
+    <w:p>
+      <w:pPr>
+        <w:rPr>
+          <w:rFonts w:ascii="Times New Roman" w:hAnsi="Times New Roman" w:cs="Times New Roman"/>
+          <w:sz w:val="24"/>
+        </w:rPr>
+      </w:pPr>
+      <w:r>
+        <w:rPr>
+          <w:rFonts w:ascii="Times New Roman" w:hAnsi="Times New Roman" w:cs="Times New Roman"/>
+          <w:sz w:val="24"/>
+        </w:rPr>
+        <w:t>Newman, J. M. (2006). Resources for technical and business writing: Glossary. Retrieved August 3, 2006 from http://www.lupinworks.com/roche/pages/glossary.php</w:t>
+      </w:r>
+    </w:p>
+    <w:p>
+      <w:pPr>
+        <w:rPr>
+          <w:rFonts w:ascii="Times New Roman" w:hAnsi="Times New Roman" w:cs="Times New Roman"/>
+          <w:sz w:val="24"/>
+        </w:rPr>
+      </w:pPr>
+      <w:r>
+        <w:rPr>
+          <w:rFonts w:ascii="Times New Roman" w:hAnsi="Times New Roman" w:cs="Times New Roman"/>
+          <w:sz w:val="24"/>
+        </w:rPr>
+        <w:t>[Boehm, 1987] B. Boehm, “A spiral model of softwar</w:t>
+      </w:r>
+      <w:r>
+        <w:rPr>
+          <w:rFonts w:ascii="Times New Roman" w:hAnsi="Times New Roman" w:cs="Times New Roman"/>
+          <w:sz w:val="24"/>
+        </w:rPr>
+        <w:t xml:space="preserve">e development and </w:t>
+      </w:r>
+      <w:proofErr w:type="spellStart"/>
+      <w:r>
+        <w:rPr>
+          <w:rFonts w:ascii="Times New Roman" w:hAnsi="Times New Roman" w:cs="Times New Roman"/>
+          <w:sz w:val="24"/>
+        </w:rPr>
+        <w:t>enhancement,”</w:t>
+      </w:r>
+      <w:r>
+        <w:rPr>
+          <w:rFonts w:ascii="Times New Roman" w:hAnsi="Times New Roman" w:cs="Times New Roman"/>
+          <w:sz w:val="24"/>
+        </w:rPr>
+        <w:t>Software</w:t>
+      </w:r>
+      <w:proofErr w:type="spellEnd"/>
+      <w:r>
+        <w:rPr>
+          <w:rFonts w:ascii="Times New Roman" w:hAnsi="Times New Roman" w:cs="Times New Roman"/>
+          <w:sz w:val="24"/>
+        </w:rPr>
+        <w:t xml:space="preserve"> Engineering Project Management. </w:t>
+      </w:r>
+      <w:proofErr w:type="gramStart"/>
+      <w:r>
+        <w:rPr>
+          <w:rFonts w:ascii="Times New Roman" w:hAnsi="Times New Roman" w:cs="Times New Roman"/>
+          <w:sz w:val="24"/>
+        </w:rPr>
+        <w:t>pp. 128-</w:t>
+      </w:r>
       <w:bookmarkStart w:id="0" w:name="_GoBack"/>
       <w:bookmarkEnd w:id="0"/>
       <w:r>
         <w:rPr>
-          <w:rStyle w:val="Strong"/>
-        </w:rPr>
-        <w:t>Labor Cost Savings:</w:t>
-      </w:r>
-      <w:r>
-        <w:t xml:space="preserve"> One tangible benefit of the proposed system is the reduction of labor costs associated with manual meal card ticking, data entry, and report generation. </w:t>
-      </w:r>
-      <w:r>
-        <w:lastRenderedPageBreak/>
-        <w:t>By automating these tasks, the system frees up staff time for more value-added activities, ultimately reducing labor expenses for the university.</w:t>
-      </w:r>
-    </w:p>
-    <w:p>
-      <w:pPr>
-        <w:pStyle w:val="NormalWeb"/>
-        <w:numPr>
-          <w:ilvl w:val="0"/>
-          <w:numId w:val="16"/>
-        </w:numPr>
-        <w:spacing w:after="120" w:afterAutospacing="0" w:line="360" w:lineRule="auto"/>
-        <w:jc w:val="both"/>
-      </w:pPr>
-      <w:r>
-        <w:rPr>
-          <w:rStyle w:val="Strong"/>
-        </w:rPr>
-        <w:t>Paper and Printing Cost Reduction:</w:t>
-      </w:r>
-      <w:r>
-        <w:t xml:space="preserve"> With the transition from manual, paper-based processes to digital record-keeping and </w:t>
-      </w:r>
-      <w:proofErr w:type="gramStart"/>
-      <w:r>
-        <w:t>reporting,</w:t>
+          <w:rFonts w:ascii="Times New Roman" w:hAnsi="Times New Roman" w:cs="Times New Roman"/>
+          <w:sz w:val="24"/>
+        </w:rPr>
+        <w:t xml:space="preserve"> 42, 1987.</w:t>
       </w:r>
       <w:proofErr w:type="gramEnd"/>
-      <w:r>
-        <w:t xml:space="preserve"> the system can significantly reduce costs related to paper usage, printing, and document storage. This tangible benefit contributes to overall cost savings and promotes environmental sustainability.</w:t>
-      </w:r>
-    </w:p>
-    <w:p>
-      <w:pPr>
-        <w:pStyle w:val="NormalWeb"/>
-        <w:numPr>
-          <w:ilvl w:val="0"/>
-          <w:numId w:val="16"/>
-        </w:numPr>
-        <w:spacing w:after="120" w:afterAutospacing="0" w:line="360" w:lineRule="auto"/>
-        <w:jc w:val="both"/>
-      </w:pPr>
-      <w:r>
-        <w:rPr>
-          <w:rStyle w:val="Strong"/>
-        </w:rPr>
-        <w:t>Efficiency Gains and Productivity Improvement:</w:t>
-      </w:r>
-      <w:r>
-        <w:t xml:space="preserve"> By streamlining processes, minimizing errors, and enhancing operational efficiency, the system can improve productivity among cafeteria staff. This leads to tangible benefits in terms of faster service, shorter wait times for students, and increased throughput in the cafeteria, ultimately maximizing revenue potential.</w:t>
-      </w:r>
-    </w:p>
-    <w:p>
-      <w:pPr>
-        <w:pStyle w:val="NormalWeb"/>
-        <w:numPr>
-          <w:ilvl w:val="0"/>
-          <w:numId w:val="16"/>
-        </w:numPr>
-        <w:spacing w:after="120" w:afterAutospacing="0" w:line="360" w:lineRule="auto"/>
-        <w:jc w:val="both"/>
-      </w:pPr>
-      <w:r>
-        <w:rPr>
-          <w:rStyle w:val="Strong"/>
-        </w:rPr>
-        <w:t>Optimized Inventory Management:</w:t>
-      </w:r>
-      <w:r>
-        <w:t xml:space="preserve"> Through better tracking of inventory levels, consumption patterns, and food wastage, the system enables more efficient inventory management practices. This tangible benefit helps reduce food waste, minimize overstocking, and optimize procurement, resulting in cost savings for the university.</w:t>
-      </w:r>
-    </w:p>
-    <w:p>
-      <w:pPr>
-        <w:pStyle w:val="Heading2"/>
-        <w:spacing w:after="120" w:line="360" w:lineRule="auto"/>
-        <w:jc w:val="both"/>
-        <w:rPr>
-          <w:rFonts w:ascii="Times New Roman" w:hAnsi="Times New Roman" w:cs="Times New Roman"/>
-          <w:sz w:val="28"/>
-          <w:szCs w:val="28"/>
-        </w:rPr>
-      </w:pPr>
-    </w:p>
-    <w:p>
-      <w:pPr>
-        <w:spacing w:after="120" w:line="360" w:lineRule="auto"/>
-        <w:jc w:val="both"/>
-        <w:rPr>
-          <w:rFonts w:ascii="Times New Roman" w:hAnsi="Times New Roman" w:cs="Times New Roman"/>
-          <w:sz w:val="24"/>
-          <w:szCs w:val="24"/>
-        </w:rPr>
-      </w:pPr>
-    </w:p>
-    <w:p>
-      <w:pPr>
-        <w:spacing w:after="120" w:line="360" w:lineRule="auto"/>
-        <w:jc w:val="both"/>
-        <w:rPr>
-          <w:rFonts w:ascii="Times New Roman" w:hAnsi="Times New Roman" w:cs="Times New Roman"/>
-          <w:sz w:val="24"/>
-          <w:szCs w:val="24"/>
-        </w:rPr>
-      </w:pPr>
+    </w:p>
+    <w:p>
+      <w:pPr>
+        <w:rPr>
+          <w:rFonts w:ascii="Times New Roman" w:hAnsi="Times New Roman" w:cs="Times New Roman"/>
+          <w:sz w:val="24"/>
+        </w:rPr>
+      </w:pPr>
+      <w:r>
+        <w:rPr>
+          <w:rFonts w:ascii="Times New Roman" w:hAnsi="Times New Roman" w:cs="Times New Roman"/>
+          <w:sz w:val="24"/>
+        </w:rPr>
+        <w:t xml:space="preserve">[IEEE Std. 1074-1995] IEEE Standard for Developing Software Life </w:t>
+      </w:r>
+      <w:r>
+        <w:rPr>
+          <w:rFonts w:ascii="Times New Roman" w:hAnsi="Times New Roman" w:cs="Times New Roman"/>
+          <w:sz w:val="24"/>
+        </w:rPr>
+        <w:t xml:space="preserve">Cycle Processes, IEEE </w:t>
+      </w:r>
+      <w:r>
+        <w:rPr>
+          <w:rFonts w:ascii="Times New Roman" w:hAnsi="Times New Roman" w:cs="Times New Roman"/>
+          <w:sz w:val="24"/>
+        </w:rPr>
+        <w:t xml:space="preserve">Computer Society, New York, 1995, in [IEEE 1997]. </w:t>
+      </w:r>
+    </w:p>
+    <w:p>
+      <w:pPr>
+        <w:rPr>
+          <w:rFonts w:ascii="Times New Roman" w:hAnsi="Times New Roman" w:cs="Times New Roman"/>
+          <w:sz w:val="24"/>
+        </w:rPr>
+      </w:pPr>
+      <w:r>
+        <w:rPr>
+          <w:rFonts w:ascii="Times New Roman" w:hAnsi="Times New Roman" w:cs="Times New Roman"/>
+          <w:sz w:val="24"/>
+        </w:rPr>
+        <w:t>[</w:t>
+      </w:r>
+      <w:proofErr w:type="spellStart"/>
+      <w:r>
+        <w:rPr>
+          <w:rFonts w:ascii="Times New Roman" w:hAnsi="Times New Roman" w:cs="Times New Roman"/>
+          <w:sz w:val="24"/>
+        </w:rPr>
+        <w:t>Booch</w:t>
+      </w:r>
+      <w:proofErr w:type="spellEnd"/>
+      <w:r>
+        <w:rPr>
+          <w:rFonts w:ascii="Times New Roman" w:hAnsi="Times New Roman" w:cs="Times New Roman"/>
+          <w:sz w:val="24"/>
+        </w:rPr>
+        <w:t xml:space="preserve">, 1994] G. </w:t>
+      </w:r>
+      <w:proofErr w:type="spellStart"/>
+      <w:r>
+        <w:rPr>
+          <w:rFonts w:ascii="Times New Roman" w:hAnsi="Times New Roman" w:cs="Times New Roman"/>
+          <w:sz w:val="24"/>
+        </w:rPr>
+        <w:t>Booch</w:t>
+      </w:r>
+      <w:proofErr w:type="spellEnd"/>
+      <w:r>
+        <w:rPr>
+          <w:rFonts w:ascii="Times New Roman" w:hAnsi="Times New Roman" w:cs="Times New Roman"/>
+          <w:sz w:val="24"/>
+        </w:rPr>
+        <w:t xml:space="preserve">, Object-Oriented Analysis and Design with Applications, 2nd.Benjamin/Cummings, Redwood City, CA, 1994. </w:t>
+      </w:r>
+    </w:p>
+    <w:p>
+      <w:pPr>
+        <w:rPr>
+          <w:rFonts w:ascii="Times New Roman" w:hAnsi="Times New Roman" w:cs="Times New Roman"/>
+          <w:sz w:val="24"/>
+        </w:rPr>
+      </w:pPr>
+      <w:r>
+        <w:rPr>
+          <w:rFonts w:ascii="Times New Roman" w:hAnsi="Times New Roman" w:cs="Times New Roman"/>
+          <w:sz w:val="24"/>
+        </w:rPr>
+        <w:t>[Royse, 1970] W. W. Royse, “Managing the development of large software systems,” in Tutorial: Software Engineering Project Management, IEEE Computer Society, Washington, DC, pp. 118–127, 1970</w:t>
+      </w:r>
     </w:p>
     <w:sectPr>
       <w:pgSz w:w="12240" w:h="15840"/>
@@ -7275,7 +7837,7 @@
       <w:lvlText w:val="%1.%2."/>
       <w:lvlJc w:val="left"/>
       <w:pPr>
-        <w:ind w:left="1080" w:hanging="720"/>
+        <w:ind w:left="810" w:hanging="720"/>
       </w:pPr>
       <w:rPr>
         <w:rFonts w:ascii="Times New Roman" w:hAnsi="Times New Roman" w:cs="Times New Roman" w:hint="default"/>
@@ -8031,7 +8593,6 @@
       <w:spacing w:after="0" w:line="240" w:lineRule="auto"/>
     </w:pPr>
     <w:tblPr>
-      <w:tblInd w:w="0" w:type="dxa"/>
       <w:tblBorders>
         <w:top w:val="single" w:sz="4" w:space="0" w:color="auto"/>
         <w:left w:val="single" w:sz="4" w:space="0" w:color="auto"/>
@@ -8040,12 +8601,6 @@
         <w:insideH w:val="single" w:sz="4" w:space="0" w:color="auto"/>
         <w:insideV w:val="single" w:sz="4" w:space="0" w:color="auto"/>
       </w:tblBorders>
-      <w:tblCellMar>
-        <w:top w:w="0" w:type="dxa"/>
-        <w:left w:w="108" w:type="dxa"/>
-        <w:bottom w:w="0" w:type="dxa"/>
-        <w:right w:w="108" w:type="dxa"/>
-      </w:tblCellMar>
     </w:tblPr>
   </w:style>
   <w:style w:type="paragraph" w:styleId="ListParagraph">
@@ -8152,6 +8707,17 @@
     <w:rPr>
       <w:b/>
       <w:bCs/>
+    </w:rPr>
+  </w:style>
+  <w:style w:type="character" w:styleId="Hyperlink">
+    <w:name w:val="Hyperlink"/>
+    <w:basedOn w:val="DefaultParagraphFont"/>
+    <w:uiPriority w:val="99"/>
+    <w:unhideWhenUsed/>
+    <w:rsid w:val="006A0111"/>
+    <w:rPr>
+      <w:color w:val="0000FF" w:themeColor="hyperlink"/>
+      <w:u w:val="single"/>
     </w:rPr>
   </w:style>
 </w:styles>
@@ -8493,7 +9059,6 @@
       <w:spacing w:after="0" w:line="240" w:lineRule="auto"/>
     </w:pPr>
     <w:tblPr>
-      <w:tblInd w:w="0" w:type="dxa"/>
       <w:tblBorders>
         <w:top w:val="single" w:sz="4" w:space="0" w:color="auto"/>
         <w:left w:val="single" w:sz="4" w:space="0" w:color="auto"/>
@@ -8502,12 +9067,6 @@
         <w:insideH w:val="single" w:sz="4" w:space="0" w:color="auto"/>
         <w:insideV w:val="single" w:sz="4" w:space="0" w:color="auto"/>
       </w:tblBorders>
-      <w:tblCellMar>
-        <w:top w:w="0" w:type="dxa"/>
-        <w:left w:w="108" w:type="dxa"/>
-        <w:bottom w:w="0" w:type="dxa"/>
-        <w:right w:w="108" w:type="dxa"/>
-      </w:tblCellMar>
     </w:tblPr>
   </w:style>
   <w:style w:type="paragraph" w:styleId="ListParagraph">
@@ -8614,6 +9173,17 @@
     <w:rPr>
       <w:b/>
       <w:bCs/>
+    </w:rPr>
+  </w:style>
+  <w:style w:type="character" w:styleId="Hyperlink">
+    <w:name w:val="Hyperlink"/>
+    <w:basedOn w:val="DefaultParagraphFont"/>
+    <w:uiPriority w:val="99"/>
+    <w:unhideWhenUsed/>
+    <w:rsid w:val="006A0111"/>
+    <w:rPr>
+      <w:color w:val="0000FF" w:themeColor="hyperlink"/>
+      <w:u w:val="single"/>
     </w:rPr>
   </w:style>
 </w:styles>
@@ -8909,7 +9479,7 @@
 </file>
 
 <file path=customXml/itemProps1.xml><?xml version="1.0" encoding="utf-8"?>
-<ds:datastoreItem xmlns:ds="http://schemas.openxmlformats.org/officeDocument/2006/customXml" ds:itemID="{01F46AAF-4BBC-4653-B07C-DE9FF69A8178}">
+<ds:datastoreItem xmlns:ds="http://schemas.openxmlformats.org/officeDocument/2006/customXml" ds:itemID="{454D3413-A589-4BCE-872C-7B001743C586}">
   <ds:schemaRefs>
     <ds:schemaRef ds:uri="http://schemas.openxmlformats.org/officeDocument/2006/bibliography"/>
   </ds:schemaRefs>

</xml_diff>